<commit_message>
update manual for BTN
</commit_message>
<xml_diff>
--- a/user-guide.docx
+++ b/user-guide.docx
@@ -123,95 +123,47 @@
         <w:pStyle w:val="code"/>
       </w:pPr>
       <w:r>
-        <w:t xml:space="preserve">30 IF I = 254 </w:t>
-      </w:r>
-      <w:proofErr w:type="gramStart"/>
-      <w:r>
-        <w:t>DRIVE(</w:t>
-      </w:r>
-      <w:proofErr w:type="gramEnd"/>
-      <w:r>
-        <w:t>5)</w:t>
-      </w:r>
-    </w:p>
-    <w:p>
-      <w:pPr>
-        <w:pStyle w:val="code"/>
-      </w:pPr>
-      <w:r>
-        <w:t xml:space="preserve">40 IF I = 253 </w:t>
-      </w:r>
-      <w:proofErr w:type="gramStart"/>
-      <w:r>
-        <w:t>DRIVE(</w:t>
-      </w:r>
-      <w:proofErr w:type="gramEnd"/>
-      <w:r>
-        <w:t>15)</w:t>
-      </w:r>
-    </w:p>
-    <w:p>
-      <w:pPr>
-        <w:pStyle w:val="code"/>
-      </w:pPr>
-      <w:r>
-        <w:t xml:space="preserve">50 IF I = 251 </w:t>
-      </w:r>
-      <w:proofErr w:type="gramStart"/>
-      <w:r>
-        <w:t>DRIVE(</w:t>
-      </w:r>
-      <w:proofErr w:type="gramEnd"/>
-      <w:r>
-        <w:t>7)</w:t>
-      </w:r>
-    </w:p>
-    <w:p>
-      <w:pPr>
-        <w:pStyle w:val="code"/>
-      </w:pPr>
-      <w:r>
-        <w:t xml:space="preserve">60 IF I = 247 </w:t>
-      </w:r>
-      <w:proofErr w:type="gramStart"/>
-      <w:r>
-        <w:t>DRIVE(</w:t>
-      </w:r>
-      <w:proofErr w:type="gramEnd"/>
-      <w:r>
-        <w:t>13)</w:t>
-      </w:r>
-    </w:p>
-    <w:p>
-      <w:pPr>
-        <w:pStyle w:val="code"/>
-      </w:pPr>
-      <w:r>
-        <w:t xml:space="preserve">70 IF I = 239 </w:t>
-      </w:r>
-      <w:proofErr w:type="gramStart"/>
-      <w:r>
-        <w:t>CLAW(</w:t>
-      </w:r>
-      <w:proofErr w:type="gramEnd"/>
-      <w:r>
-        <w:t>0)</w:t>
-      </w:r>
-    </w:p>
-    <w:p>
-      <w:pPr>
-        <w:pStyle w:val="code"/>
-      </w:pPr>
-      <w:r>
-        <w:t xml:space="preserve">80 IF I = 223 </w:t>
-      </w:r>
-      <w:proofErr w:type="gramStart"/>
-      <w:r>
-        <w:t>CLAW(</w:t>
-      </w:r>
-      <w:proofErr w:type="gramEnd"/>
-      <w:r>
-        <w:t>100)</w:t>
+        <w:t>30 IF I = 254 DRIVE(5)</w:t>
+      </w:r>
+    </w:p>
+    <w:p>
+      <w:pPr>
+        <w:pStyle w:val="code"/>
+      </w:pPr>
+      <w:r>
+        <w:t>40 IF I = 253 DRIVE(15)</w:t>
+      </w:r>
+    </w:p>
+    <w:p>
+      <w:pPr>
+        <w:pStyle w:val="code"/>
+      </w:pPr>
+      <w:r>
+        <w:t>50 IF I = 251 DRIVE(7)</w:t>
+      </w:r>
+    </w:p>
+    <w:p>
+      <w:pPr>
+        <w:pStyle w:val="code"/>
+      </w:pPr>
+      <w:r>
+        <w:t>60 IF I = 247 DRIVE(13)</w:t>
+      </w:r>
+    </w:p>
+    <w:p>
+      <w:pPr>
+        <w:pStyle w:val="code"/>
+      </w:pPr>
+      <w:r>
+        <w:t>70 IF I = 239 CLAW(0)</w:t>
+      </w:r>
+    </w:p>
+    <w:p>
+      <w:pPr>
+        <w:pStyle w:val="code"/>
+      </w:pPr>
+      <w:r>
+        <w:t>80 IF I = 223 CLAW(100)</w:t>
       </w:r>
     </w:p>
     <w:p>
@@ -227,15 +179,7 @@
         <w:pStyle w:val="code"/>
       </w:pPr>
       <w:r>
-        <w:t xml:space="preserve">1005 </w:t>
-      </w:r>
-      <w:proofErr w:type="gramStart"/>
-      <w:r>
-        <w:t>DRIVE(</w:t>
-      </w:r>
-      <w:proofErr w:type="gramEnd"/>
-      <w:r>
-        <w:t>0)</w:t>
+        <w:t>1005 DRIVE(0)</w:t>
       </w:r>
     </w:p>
     <w:p>
@@ -327,14 +271,9 @@
       </w:r>
     </w:p>
     <w:p>
-      <w:proofErr w:type="gramStart"/>
       <w:r>
         <w:lastRenderedPageBreak/>
-        <w:t>Also</w:t>
-      </w:r>
-      <w:proofErr w:type="gramEnd"/>
-      <w:r>
-        <w:t xml:space="preserve"> of note at this point – commands in this BASIC can be entered in CAPS or small letters.</w:t>
+        <w:t>Also of note at this point – commands in this BASIC can be entered in CAPS or small letters.</w:t>
       </w:r>
       <w:r>
         <w:t xml:space="preserve"> This isn’t true of all basic variants, though.</w:t>
@@ -572,10 +511,7 @@
         <w:pStyle w:val="code"/>
       </w:pPr>
       <w:r>
-        <w:t>4</w:t>
-      </w:r>
-      <w:r>
-        <w:t>0 ‘this is line 40</w:t>
+        <w:t>40 ‘this is line 40</w:t>
       </w:r>
     </w:p>
     <w:p>
@@ -686,13 +622,8 @@
         <w:pStyle w:val="code"/>
       </w:pPr>
       <w:r>
-        <w:t>&gt;</w:t>
-      </w:r>
-      <w:proofErr w:type="gramStart"/>
-      <w:r>
-        <w:t>new</w:t>
-      </w:r>
-      <w:proofErr w:type="gramEnd"/>
+        <w:t>&gt;new</w:t>
+      </w:r>
       <w:r>
         <w:tab/>
       </w:r>
@@ -769,19 +700,11 @@
       <w:r>
         <w:tab/>
       </w:r>
-      <w:proofErr w:type="spellStart"/>
       <w:r>
         <w:rPr>
           <w:color w:val="00B050"/>
         </w:rPr>
-        <w:t>list</w:t>
-      </w:r>
-      <w:proofErr w:type="spellEnd"/>
-      <w:r>
-        <w:rPr>
-          <w:color w:val="00B050"/>
-        </w:rPr>
-        <w:t xml:space="preserve"> program I just entered</w:t>
+        <w:t>list program I just entered</w:t>
       </w:r>
     </w:p>
     <w:p>
@@ -1034,127 +957,119 @@
       <w:r>
         <w:tab/>
       </w:r>
-      <w:proofErr w:type="gramStart"/>
       <w:r>
         <w:rPr>
           <w:color w:val="00B050"/>
         </w:rPr>
-        <w:t>load</w:t>
-      </w:r>
-      <w:proofErr w:type="gramEnd"/>
+        <w:t>load the saved program again</w:t>
+      </w:r>
+    </w:p>
+    <w:p>
+      <w:pPr>
+        <w:pStyle w:val="code"/>
+      </w:pPr>
+      <w:r>
+        <w:t>&gt;list</w:t>
+      </w:r>
+      <w:r>
+        <w:tab/>
+      </w:r>
+      <w:r>
+        <w:tab/>
+      </w:r>
+      <w:r>
+        <w:tab/>
+      </w:r>
+      <w:r>
+        <w:tab/>
+      </w:r>
+      <w:r>
+        <w:tab/>
+      </w:r>
+      <w:r>
+        <w:tab/>
+      </w:r>
+      <w:r>
+        <w:tab/>
+      </w:r>
       <w:r>
         <w:rPr>
           <w:color w:val="00B050"/>
         </w:rPr>
-        <w:t xml:space="preserve"> the saved program again</w:t>
-      </w:r>
-    </w:p>
-    <w:p>
-      <w:pPr>
-        <w:pStyle w:val="code"/>
-      </w:pPr>
-      <w:r>
-        <w:t>&gt;list</w:t>
-      </w:r>
-      <w:r>
-        <w:tab/>
-      </w:r>
-      <w:r>
-        <w:tab/>
-      </w:r>
-      <w:r>
-        <w:tab/>
-      </w:r>
-      <w:r>
-        <w:tab/>
-      </w:r>
-      <w:r>
-        <w:tab/>
-      </w:r>
-      <w:r>
-        <w:tab/>
-      </w:r>
-      <w:r>
-        <w:tab/>
-      </w:r>
-      <w:r>
+        <w:t>now, it’s back</w:t>
+      </w:r>
+    </w:p>
+    <w:p>
+      <w:pPr>
+        <w:pStyle w:val="code"/>
+      </w:pPr>
+    </w:p>
+    <w:p>
+      <w:pPr>
+        <w:pStyle w:val="code"/>
+      </w:pPr>
+      <w:r>
+        <w:t>10 ‘this is a comment</w:t>
+      </w:r>
+    </w:p>
+    <w:p>
+      <w:pPr>
+        <w:pStyle w:val="code"/>
+      </w:pPr>
+      <w:r>
+        <w:t>&gt;</w:t>
+      </w:r>
+    </w:p>
+    <w:p>
+      <w:pPr>
+        <w:pStyle w:val="Heading1"/>
+      </w:pPr>
+      <w:r>
+        <w:t>A first program and PRINT</w:t>
+      </w:r>
+    </w:p>
+    <w:p>
+      <w:r>
+        <w:t>Let’s try writing our first program:</w:t>
+      </w:r>
+    </w:p>
+    <w:p>
+      <w:pPr>
+        <w:pStyle w:val="code"/>
+      </w:pPr>
+      <w:r>
+        <w:t>&gt;new</w:t>
+      </w:r>
+    </w:p>
+    <w:p>
+      <w:pPr>
+        <w:pStyle w:val="code"/>
         <w:rPr>
           <w:color w:val="00B050"/>
         </w:rPr>
-        <w:t>now, it’s back</w:t>
-      </w:r>
-    </w:p>
-    <w:p>
-      <w:pPr>
-        <w:pStyle w:val="code"/>
-      </w:pPr>
-    </w:p>
-    <w:p>
-      <w:pPr>
-        <w:pStyle w:val="code"/>
-      </w:pPr>
-      <w:r>
-        <w:t>10 ‘this is a comment</w:t>
-      </w:r>
-    </w:p>
-    <w:p>
-      <w:pPr>
-        <w:pStyle w:val="code"/>
-      </w:pPr>
-      <w:r>
-        <w:t>&gt;</w:t>
-      </w:r>
-    </w:p>
-    <w:p>
-      <w:pPr>
-        <w:pStyle w:val="Heading1"/>
-      </w:pPr>
-      <w:r>
-        <w:t>A first program and PRINT</w:t>
-      </w:r>
-    </w:p>
-    <w:p>
-      <w:r>
-        <w:t>Let’s try writing our first program:</w:t>
-      </w:r>
-    </w:p>
-    <w:p>
-      <w:pPr>
-        <w:pStyle w:val="code"/>
-      </w:pPr>
-      <w:r>
-        <w:t>&gt;new</w:t>
-      </w:r>
-    </w:p>
-    <w:p>
-      <w:pPr>
-        <w:pStyle w:val="code"/>
+      </w:pPr>
+      <w:r>
+        <w:t>&gt;10 print “hello”</w:t>
+      </w:r>
+      <w:r>
+        <w:t>;</w:t>
+      </w:r>
+      <w:r>
+        <w:tab/>
+      </w:r>
+      <w:r>
+        <w:tab/>
+      </w:r>
+      <w:r>
+        <w:tab/>
+      </w:r>
+      <w:r>
+        <w:tab/>
+      </w:r>
+      <w:r>
         <w:rPr>
           <w:color w:val="00B050"/>
         </w:rPr>
-      </w:pPr>
-      <w:r>
-        <w:t>&gt;10 print “hello”</w:t>
-      </w:r>
-      <w:r>
-        <w:t>;</w:t>
-      </w:r>
-      <w:r>
-        <w:tab/>
-      </w:r>
-      <w:r>
-        <w:tab/>
-      </w:r>
-      <w:r>
-        <w:tab/>
-      </w:r>
-      <w:r>
-        <w:tab/>
-      </w:r>
-      <w:r>
-        <w:rPr>
-          <w:color w:val="00B050"/>
-        </w:rPr>
         <w:t>does not move onto a newline</w:t>
       </w:r>
     </w:p>
@@ -1163,15 +1078,7 @@
         <w:pStyle w:val="code"/>
       </w:pPr>
       <w:r>
-        <w:t xml:space="preserve">&gt;20 print </w:t>
-      </w:r>
-      <w:proofErr w:type="gramStart"/>
-      <w:r>
-        <w:t>“ Winter</w:t>
-      </w:r>
-      <w:proofErr w:type="gramEnd"/>
-      <w:r>
-        <w:t xml:space="preserve"> Camp”</w:t>
+        <w:t>&gt;20 print “ Winter Camp”</w:t>
       </w:r>
     </w:p>
     <w:p>
@@ -1248,15 +1155,7 @@
     </w:p>
     <w:p>
       <w:r>
-        <w:t xml:space="preserve">Each line of PRINT will display on </w:t>
-      </w:r>
-      <w:proofErr w:type="gramStart"/>
-      <w:r>
-        <w:t>it’s</w:t>
-      </w:r>
-      <w:proofErr w:type="gramEnd"/>
-      <w:r>
-        <w:t xml:space="preserve"> own line, unless you put a semicolon at the end of the line. In that case, PRINT will not go onto the next line, and further PRINT statements will continue on the same line.</w:t>
+        <w:t>Each line of PRINT will display on it’s own line, unless you put a semicolon at the end of the line. In that case, PRINT will not go onto the next line, and further PRINT statements will continue on the same line.</w:t>
       </w:r>
     </w:p>
     <w:p>
@@ -1339,10 +1238,7 @@
         <w:pStyle w:val="code"/>
       </w:pPr>
       <w:r>
-        <w:t>&gt;li</w:t>
-      </w:r>
-      <w:r>
-        <w:t>st</w:t>
+        <w:t>&gt;list</w:t>
       </w:r>
     </w:p>
     <w:p>
@@ -1981,15 +1877,7 @@
         <w:pStyle w:val="code"/>
       </w:pPr>
       <w:r>
-        <w:t>&gt;10 PRINT "</w:t>
-      </w:r>
-      <w:proofErr w:type="gramStart"/>
-      <w:r>
-        <w:t>start</w:t>
-      </w:r>
-      <w:proofErr w:type="gramEnd"/>
-      <w:r>
-        <w:t>"</w:t>
+        <w:t>&gt;10 PRINT "start"</w:t>
       </w:r>
     </w:p>
     <w:p>
@@ -2196,31 +2084,15 @@
         <w:pStyle w:val="code"/>
       </w:pPr>
       <w:r>
-        <w:t xml:space="preserve">&gt;30 if a = 20 </w:t>
-      </w:r>
-      <w:proofErr w:type="spellStart"/>
-      <w:r>
-        <w:t>goto</w:t>
-      </w:r>
-      <w:proofErr w:type="spellEnd"/>
-      <w:r>
-        <w:t xml:space="preserve"> 100</w:t>
-      </w:r>
-    </w:p>
-    <w:p>
-      <w:pPr>
-        <w:pStyle w:val="code"/>
-      </w:pPr>
-      <w:r>
-        <w:t xml:space="preserve">&gt;40 </w:t>
-      </w:r>
-      <w:proofErr w:type="spellStart"/>
-      <w:r>
-        <w:t>goto</w:t>
-      </w:r>
-      <w:proofErr w:type="spellEnd"/>
-      <w:r>
-        <w:t xml:space="preserve"> 10</w:t>
+        <w:t>&gt;30 if a = 20 goto 100</w:t>
+      </w:r>
+    </w:p>
+    <w:p>
+      <w:pPr>
+        <w:pStyle w:val="code"/>
+      </w:pPr>
+      <w:r>
+        <w:t>&gt;40 goto 10</w:t>
       </w:r>
     </w:p>
     <w:p>
@@ -2370,15 +2242,7 @@
         <w:t>GOSUB</w:t>
       </w:r>
       <w:r>
-        <w:t xml:space="preserve"> is a lot like GOTO, but lets you come back to the line after where you left from. This is useful if you have a section of code that you would like to use multiple times. At the end of the </w:t>
-      </w:r>
-      <w:proofErr w:type="gramStart"/>
-      <w:r>
-        <w:t>section</w:t>
-      </w:r>
-      <w:proofErr w:type="gramEnd"/>
-      <w:r>
-        <w:t xml:space="preserve"> you GOSUB to, use the </w:t>
+        <w:t xml:space="preserve"> is a lot like GOTO, but lets you come back to the line after where you left from. This is useful if you have a section of code that you would like to use multiple times. At the end of the section you GOSUB to, use the </w:t>
       </w:r>
       <w:r>
         <w:rPr>
@@ -2440,13 +2304,7 @@
         <w:pStyle w:val="code"/>
       </w:pPr>
       <w:r>
-        <w:t xml:space="preserve">&gt;40 print " </w:t>
-      </w:r>
-      <w:r>
-        <w:t>bananas</w:t>
-      </w:r>
-      <w:r>
-        <w:t>"</w:t>
+        <w:t>&gt;40 print " bananas"</w:t>
       </w:r>
     </w:p>
     <w:p>
@@ -2478,13 +2336,7 @@
         <w:pStyle w:val="code"/>
       </w:pPr>
       <w:r>
-        <w:t xml:space="preserve">&gt;80 print " </w:t>
-      </w:r>
-      <w:r>
-        <w:t>bananas</w:t>
-      </w:r>
-      <w:r>
-        <w:t>"</w:t>
+        <w:t>&gt;80 print " bananas"</w:t>
       </w:r>
     </w:p>
     <w:p>
@@ -2517,13 +2369,7 @@
         <w:pStyle w:val="code"/>
       </w:pPr>
       <w:r>
-        <w:t xml:space="preserve">&gt;120 print " </w:t>
-      </w:r>
-      <w:r>
-        <w:t>bananas</w:t>
-      </w:r>
-      <w:r>
-        <w:t>"</w:t>
+        <w:t>&gt;120 print " bananas"</w:t>
       </w:r>
     </w:p>
     <w:p>
@@ -2555,13 +2401,7 @@
         <w:pStyle w:val="code"/>
       </w:pPr>
       <w:r>
-        <w:t xml:space="preserve">&gt;160 print " </w:t>
-      </w:r>
-      <w:r>
-        <w:t>bananas</w:t>
-      </w:r>
-      <w:r>
-        <w:t>"</w:t>
+        <w:t>&gt;160 print " bananas"</w:t>
       </w:r>
     </w:p>
     <w:p>
@@ -2577,43 +2417,31 @@
         <w:pStyle w:val="code"/>
       </w:pPr>
       <w:r>
-        <w:t xml:space="preserve">I have 12 </w:t>
-      </w:r>
-      <w:r>
-        <w:t>bananas</w:t>
-      </w:r>
-    </w:p>
-    <w:p>
-      <w:pPr>
-        <w:pStyle w:val="code"/>
-      </w:pPr>
-      <w:r>
-        <w:t xml:space="preserve">I have 23 </w:t>
-      </w:r>
-      <w:r>
-        <w:t>bananas</w:t>
-      </w:r>
-    </w:p>
-    <w:p>
-      <w:pPr>
-        <w:pStyle w:val="code"/>
-      </w:pPr>
-      <w:r>
-        <w:t xml:space="preserve">I have 11 </w:t>
-      </w:r>
-      <w:r>
-        <w:t>bananas</w:t>
-      </w:r>
-    </w:p>
-    <w:p>
-      <w:pPr>
-        <w:pStyle w:val="code"/>
-      </w:pPr>
-      <w:r>
-        <w:t xml:space="preserve">I have 9 </w:t>
-      </w:r>
-      <w:r>
-        <w:t>bananas</w:t>
+        <w:t>I have 12 bananas</w:t>
+      </w:r>
+    </w:p>
+    <w:p>
+      <w:pPr>
+        <w:pStyle w:val="code"/>
+      </w:pPr>
+      <w:r>
+        <w:t>I have 23 bananas</w:t>
+      </w:r>
+    </w:p>
+    <w:p>
+      <w:pPr>
+        <w:pStyle w:val="code"/>
+      </w:pPr>
+      <w:r>
+        <w:t>I have 11 bananas</w:t>
+      </w:r>
+    </w:p>
+    <w:p>
+      <w:pPr>
+        <w:pStyle w:val="code"/>
+      </w:pPr>
+      <w:r>
+        <w:t>I have 9 bananas</w:t>
       </w:r>
     </w:p>
     <w:p>
@@ -2639,13 +2467,8 @@
     </w:p>
     <w:p>
       <w:r>
-        <w:t xml:space="preserve">and here is with </w:t>
-      </w:r>
-      <w:proofErr w:type="spellStart"/>
-      <w:r>
-        <w:t>gosub</w:t>
-      </w:r>
-      <w:proofErr w:type="spellEnd"/>
+        <w:t>and here is with gosub</w:t>
+      </w:r>
       <w:r>
         <w:t>. You only need to write the text printing part once, then refer to it using the line number.</w:t>
       </w:r>
@@ -2674,15 +2497,7 @@
         </w:rPr>
       </w:pPr>
       <w:r>
-        <w:t xml:space="preserve">&gt;20 </w:t>
-      </w:r>
-      <w:proofErr w:type="spellStart"/>
-      <w:r>
-        <w:t>gosub</w:t>
-      </w:r>
-      <w:proofErr w:type="spellEnd"/>
-      <w:r>
-        <w:t xml:space="preserve"> 100</w:t>
+        <w:t>&gt;20 gosub 100</w:t>
       </w:r>
       <w:r>
         <w:tab/>
@@ -2734,15 +2549,7 @@
         <w:pStyle w:val="code"/>
       </w:pPr>
       <w:r>
-        <w:t xml:space="preserve">&gt;40 </w:t>
-      </w:r>
-      <w:proofErr w:type="spellStart"/>
-      <w:r>
-        <w:t>gosub</w:t>
-      </w:r>
-      <w:proofErr w:type="spellEnd"/>
-      <w:r>
-        <w:t xml:space="preserve"> 10</w:t>
+        <w:t>&gt;40 gosub 10</w:t>
       </w:r>
       <w:r>
         <w:t>0</w:t>
@@ -2776,15 +2583,7 @@
         <w:pStyle w:val="code"/>
       </w:pPr>
       <w:r>
-        <w:t xml:space="preserve">&gt;60 </w:t>
-      </w:r>
-      <w:proofErr w:type="spellStart"/>
-      <w:r>
-        <w:t>gosub</w:t>
-      </w:r>
-      <w:proofErr w:type="spellEnd"/>
-      <w:r>
-        <w:t xml:space="preserve"> 100</w:t>
+        <w:t>&gt;60 gosub 100</w:t>
       </w:r>
     </w:p>
     <w:p>
@@ -2800,29 +2599,16 @@
         <w:pStyle w:val="code"/>
       </w:pPr>
       <w:r>
-        <w:t xml:space="preserve">&gt;80 </w:t>
-      </w:r>
-      <w:proofErr w:type="spellStart"/>
-      <w:r>
-        <w:t>gosub</w:t>
-      </w:r>
-      <w:proofErr w:type="spellEnd"/>
-      <w:r>
-        <w:t xml:space="preserve"> 100</w:t>
-      </w:r>
-    </w:p>
-    <w:p>
-      <w:pPr>
-        <w:pStyle w:val="code"/>
-      </w:pPr>
-      <w:r>
-        <w:t xml:space="preserve">&gt;90 </w:t>
-      </w:r>
-      <w:proofErr w:type="gramStart"/>
-      <w:r>
-        <w:t>stop</w:t>
-      </w:r>
-      <w:proofErr w:type="gramEnd"/>
+        <w:t>&gt;80 gosub 100</w:t>
+      </w:r>
+    </w:p>
+    <w:p>
+      <w:pPr>
+        <w:pStyle w:val="code"/>
+      </w:pPr>
+      <w:r>
+        <w:t>&gt;90 stop</w:t>
+      </w:r>
     </w:p>
     <w:p>
       <w:pPr>
@@ -2845,13 +2631,7 @@
         <w:pStyle w:val="code"/>
       </w:pPr>
       <w:r>
-        <w:t xml:space="preserve">&gt;120 print " </w:t>
-      </w:r>
-      <w:r>
-        <w:t>bananas</w:t>
-      </w:r>
-      <w:r>
-        <w:t>"</w:t>
+        <w:t>&gt;120 print " bananas"</w:t>
       </w:r>
     </w:p>
     <w:p>
@@ -2875,43 +2655,31 @@
         <w:pStyle w:val="code"/>
       </w:pPr>
       <w:r>
-        <w:t xml:space="preserve">I have 12 </w:t>
-      </w:r>
-      <w:r>
-        <w:t>bananas</w:t>
-      </w:r>
-    </w:p>
-    <w:p>
-      <w:pPr>
-        <w:pStyle w:val="code"/>
-      </w:pPr>
-      <w:r>
-        <w:t xml:space="preserve">I have 23 </w:t>
-      </w:r>
-      <w:r>
-        <w:t>bananas</w:t>
-      </w:r>
-    </w:p>
-    <w:p>
-      <w:pPr>
-        <w:pStyle w:val="code"/>
-      </w:pPr>
-      <w:r>
-        <w:t xml:space="preserve">I have 11 </w:t>
-      </w:r>
-      <w:r>
-        <w:t>bananas</w:t>
-      </w:r>
-    </w:p>
-    <w:p>
-      <w:pPr>
-        <w:pStyle w:val="code"/>
-      </w:pPr>
-      <w:r>
-        <w:t xml:space="preserve">I have 9 </w:t>
-      </w:r>
-      <w:r>
-        <w:t>bananas</w:t>
+        <w:t>I have 12 bananas</w:t>
+      </w:r>
+    </w:p>
+    <w:p>
+      <w:pPr>
+        <w:pStyle w:val="code"/>
+      </w:pPr>
+      <w:r>
+        <w:t>I have 23 bananas</w:t>
+      </w:r>
+    </w:p>
+    <w:p>
+      <w:pPr>
+        <w:pStyle w:val="code"/>
+      </w:pPr>
+      <w:r>
+        <w:t>I have 11 bananas</w:t>
+      </w:r>
+    </w:p>
+    <w:p>
+      <w:pPr>
+        <w:pStyle w:val="code"/>
+      </w:pPr>
+      <w:r>
+        <w:t>I have 9 bananas</w:t>
       </w:r>
     </w:p>
     <w:p>
@@ -2940,15 +2708,7 @@
     </w:p>
     <w:p>
       <w:r>
-        <w:t xml:space="preserve">This is used to stop a program and return to the BASIC prompt. It isn’t always needed, as if the program reaches the end of the program on its own and there is not a further line to move onto, it will end by itself. </w:t>
-      </w:r>
-      <w:proofErr w:type="gramStart"/>
-      <w:r>
-        <w:t>But,</w:t>
-      </w:r>
-      <w:proofErr w:type="gramEnd"/>
-      <w:r>
-        <w:t xml:space="preserve"> it can be used to end a program from the middle.</w:t>
+        <w:t>This is used to stop a program and return to the BASIC prompt. It isn’t always needed, as if the program reaches the end of the program on its own and there is not a further line to move onto, it will end by itself. But, it can be used to end a program from the middle.</w:t>
       </w:r>
     </w:p>
     <w:p>
@@ -3042,42 +2802,24 @@
         <w:pStyle w:val="code"/>
       </w:pPr>
       <w:r>
-        <w:t xml:space="preserve">&gt;10 for </w:t>
-      </w:r>
-      <w:proofErr w:type="spellStart"/>
-      <w:r>
-        <w:t>i</w:t>
-      </w:r>
-      <w:proofErr w:type="spellEnd"/>
-      <w:r>
-        <w:t xml:space="preserve"> = 1 to 10</w:t>
-      </w:r>
-    </w:p>
-    <w:p>
-      <w:pPr>
-        <w:pStyle w:val="code"/>
-      </w:pPr>
-      <w:r>
-        <w:t xml:space="preserve">&gt;20 print </w:t>
-      </w:r>
-      <w:proofErr w:type="spellStart"/>
-      <w:r>
-        <w:t>i</w:t>
-      </w:r>
-      <w:proofErr w:type="spellEnd"/>
-    </w:p>
-    <w:p>
-      <w:pPr>
-        <w:pStyle w:val="code"/>
-      </w:pPr>
-      <w:r>
-        <w:t xml:space="preserve">&gt;30 next </w:t>
-      </w:r>
-      <w:proofErr w:type="spellStart"/>
-      <w:r>
-        <w:t>i</w:t>
-      </w:r>
-      <w:proofErr w:type="spellEnd"/>
+        <w:t>&gt;10 for i = 1 to 10</w:t>
+      </w:r>
+    </w:p>
+    <w:p>
+      <w:pPr>
+        <w:pStyle w:val="code"/>
+      </w:pPr>
+      <w:r>
+        <w:t>&gt;20 print i</w:t>
+      </w:r>
+    </w:p>
+    <w:p>
+      <w:pPr>
+        <w:pStyle w:val="code"/>
+      </w:pPr>
+      <w:r>
+        <w:t>&gt;30 next i</w:t>
+      </w:r>
     </w:p>
     <w:p>
       <w:pPr>
@@ -3190,17 +2932,7 @@
     </w:p>
     <w:p>
       <w:r>
-        <w:t xml:space="preserve">The FOR part of the loop sets up a variable to use, and the start and end values it will use in the </w:t>
-      </w:r>
-      <w:proofErr w:type="spellStart"/>
-      <w:proofErr w:type="gramStart"/>
-      <w:r>
-        <w:t>loop.At</w:t>
-      </w:r>
-      <w:proofErr w:type="spellEnd"/>
-      <w:proofErr w:type="gramEnd"/>
-      <w:r>
-        <w:t xml:space="preserve"> the end of the loop NEXT &lt;variable&gt; is used to jump back to the start of the loop.</w:t>
+        <w:t>The FOR part of the loop sets up a variable to use, and the start and end values it will use in the loop.At the end of the loop NEXT &lt;variable&gt; is used to jump back to the start of the loop.</w:t>
       </w:r>
     </w:p>
     <w:p>
@@ -3242,15 +2974,7 @@
         <w:pStyle w:val="code"/>
       </w:pPr>
       <w:r>
-        <w:t xml:space="preserve">&gt;20 </w:t>
-      </w:r>
-      <w:proofErr w:type="gramStart"/>
-      <w:r>
-        <w:t>delay(</w:t>
-      </w:r>
-      <w:proofErr w:type="gramEnd"/>
-      <w:r>
-        <w:t>1000)</w:t>
+        <w:t>&gt;20 delay(1000)</w:t>
       </w:r>
     </w:p>
     <w:p>
@@ -3318,10 +3042,7 @@
     </w:p>
     <w:p>
       <w:r>
-        <w:t>&lt;right motor reverse&gt; &lt;right motor on&gt;</w:t>
-      </w:r>
-      <w:r>
-        <w:t xml:space="preserve"> &lt;left motor reverse&gt; &lt;left motor on&gt; </w:t>
+        <w:t xml:space="preserve">&lt;right motor reverse&gt; &lt;right motor on&gt; &lt;left motor reverse&gt; &lt;left motor on&gt; </w:t>
       </w:r>
     </w:p>
     <w:p>
@@ -3945,13 +3666,8 @@
         <w:pStyle w:val="code"/>
       </w:pPr>
       <w:r>
-        <w:t xml:space="preserve">&gt;20 </w:t>
-      </w:r>
-      <w:proofErr w:type="gramStart"/>
-      <w:r>
-        <w:t>drive(</w:t>
-      </w:r>
-      <w:proofErr w:type="gramEnd"/>
+        <w:t>&gt;20 drive(</w:t>
+      </w:r>
       <w:r>
         <w:t>5</w:t>
       </w:r>
@@ -3964,63 +3680,31 @@
         <w:pStyle w:val="code"/>
       </w:pPr>
       <w:r>
-        <w:t xml:space="preserve">&gt;30 </w:t>
-      </w:r>
-      <w:proofErr w:type="gramStart"/>
-      <w:r>
-        <w:t>delay(</w:t>
-      </w:r>
-      <w:proofErr w:type="gramEnd"/>
-      <w:r>
-        <w:t>1000)</w:t>
-      </w:r>
-    </w:p>
-    <w:p>
-      <w:pPr>
-        <w:pStyle w:val="code"/>
-      </w:pPr>
-      <w:r>
-        <w:t xml:space="preserve">&gt;40 </w:t>
-      </w:r>
-      <w:proofErr w:type="gramStart"/>
-      <w:r>
-        <w:t>drive(</w:t>
-      </w:r>
-      <w:proofErr w:type="gramEnd"/>
-      <w:r>
-        <w:t>15)</w:t>
-      </w:r>
-    </w:p>
-    <w:p>
-      <w:pPr>
-        <w:pStyle w:val="code"/>
-      </w:pPr>
-      <w:r>
-        <w:t xml:space="preserve">&gt;50 </w:t>
-      </w:r>
-      <w:proofErr w:type="gramStart"/>
-      <w:r>
-        <w:t>delay(</w:t>
-      </w:r>
-      <w:proofErr w:type="gramEnd"/>
-      <w:r>
-        <w:t>1000)</w:t>
-      </w:r>
-    </w:p>
-    <w:p>
-      <w:pPr>
-        <w:pStyle w:val="code"/>
-      </w:pPr>
-      <w:r>
-        <w:t xml:space="preserve">&gt;60 </w:t>
-      </w:r>
-      <w:proofErr w:type="gramStart"/>
-      <w:r>
-        <w:t>drive(</w:t>
-      </w:r>
-      <w:proofErr w:type="gramEnd"/>
-      <w:r>
-        <w:t>0)</w:t>
+        <w:t>&gt;30 delay(1000)</w:t>
+      </w:r>
+    </w:p>
+    <w:p>
+      <w:pPr>
+        <w:pStyle w:val="code"/>
+      </w:pPr>
+      <w:r>
+        <w:t>&gt;40 drive(15)</w:t>
+      </w:r>
+    </w:p>
+    <w:p>
+      <w:pPr>
+        <w:pStyle w:val="code"/>
+      </w:pPr>
+      <w:r>
+        <w:t>&gt;50 delay(1000)</w:t>
+      </w:r>
+    </w:p>
+    <w:p>
+      <w:pPr>
+        <w:pStyle w:val="code"/>
+      </w:pPr>
+      <w:r>
+        <w:t>&gt;60 drive(0)</w:t>
       </w:r>
     </w:p>
     <w:p>
@@ -4046,15 +3730,7 @@
     </w:p>
     <w:p>
       <w:r>
-        <w:t xml:space="preserve">For reference, </w:t>
-      </w:r>
-      <w:proofErr w:type="gramStart"/>
-      <w:r>
-        <w:t>CLAW(</w:t>
-      </w:r>
-      <w:proofErr w:type="gramEnd"/>
-      <w:r>
-        <w:t>0) opens the claw fully; CLAW(55) will capture a golf ball.</w:t>
+        <w:t>For reference, CLAW(0) opens the claw fully; CLAW(55) will capture a golf ball.</w:t>
       </w:r>
     </w:p>
     <w:p>
@@ -4070,93 +3746,48 @@
         <w:pStyle w:val="code"/>
       </w:pPr>
       <w:r>
-        <w:t xml:space="preserve">&gt;10 for </w:t>
-      </w:r>
-      <w:proofErr w:type="spellStart"/>
-      <w:r>
-        <w:t>i</w:t>
-      </w:r>
-      <w:proofErr w:type="spellEnd"/>
-      <w:r>
-        <w:t xml:space="preserve"> = 1 to 10</w:t>
-      </w:r>
-    </w:p>
-    <w:p>
-      <w:pPr>
-        <w:pStyle w:val="code"/>
-      </w:pPr>
-      <w:r>
-        <w:t xml:space="preserve">&gt;20 </w:t>
-      </w:r>
-      <w:proofErr w:type="gramStart"/>
-      <w:r>
-        <w:t>claw(</w:t>
-      </w:r>
-      <w:proofErr w:type="gramEnd"/>
-      <w:r>
-        <w:t>0)</w:t>
-      </w:r>
-    </w:p>
-    <w:p>
-      <w:pPr>
-        <w:pStyle w:val="code"/>
-      </w:pPr>
-      <w:r>
-        <w:t xml:space="preserve">&gt;30 </w:t>
-      </w:r>
-      <w:proofErr w:type="gramStart"/>
-      <w:r>
-        <w:t>delay(</w:t>
-      </w:r>
-      <w:proofErr w:type="gramEnd"/>
-      <w:r>
-        <w:t>1000)</w:t>
-      </w:r>
-    </w:p>
-    <w:p>
-      <w:pPr>
-        <w:pStyle w:val="code"/>
-      </w:pPr>
-      <w:r>
-        <w:t xml:space="preserve">&gt;40 </w:t>
-      </w:r>
-      <w:proofErr w:type="gramStart"/>
-      <w:r>
-        <w:t>claw(</w:t>
-      </w:r>
-      <w:proofErr w:type="gramEnd"/>
-      <w:r>
-        <w:t>55)</w:t>
-      </w:r>
-    </w:p>
-    <w:p>
-      <w:pPr>
-        <w:pStyle w:val="code"/>
-      </w:pPr>
-      <w:r>
-        <w:t xml:space="preserve">&gt;50 </w:t>
-      </w:r>
-      <w:proofErr w:type="gramStart"/>
-      <w:r>
-        <w:t>delay(</w:t>
-      </w:r>
-      <w:proofErr w:type="gramEnd"/>
-      <w:r>
-        <w:t>1000)</w:t>
-      </w:r>
-    </w:p>
-    <w:p>
-      <w:pPr>
-        <w:pStyle w:val="code"/>
-      </w:pPr>
-      <w:r>
-        <w:t xml:space="preserve">&gt;60 next </w:t>
-      </w:r>
-      <w:proofErr w:type="spellStart"/>
-      <w:r>
-        <w:t>i</w:t>
-      </w:r>
-      <w:proofErr w:type="spellEnd"/>
+        <w:t>&gt;10 for i = 1 to 10</w:t>
+      </w:r>
+    </w:p>
+    <w:p>
+      <w:pPr>
+        <w:pStyle w:val="code"/>
+      </w:pPr>
+      <w:r>
+        <w:t>&gt;20 claw(0)</w:t>
+      </w:r>
+    </w:p>
+    <w:p>
+      <w:pPr>
+        <w:pStyle w:val="code"/>
+      </w:pPr>
+      <w:r>
+        <w:t>&gt;30 delay(1000)</w:t>
+      </w:r>
+    </w:p>
+    <w:p>
+      <w:pPr>
+        <w:pStyle w:val="code"/>
+      </w:pPr>
+      <w:r>
+        <w:t>&gt;40 claw(55)</w:t>
+      </w:r>
+    </w:p>
+    <w:p>
+      <w:pPr>
+        <w:pStyle w:val="code"/>
+      </w:pPr>
+      <w:r>
+        <w:t>&gt;50 delay(1000)</w:t>
+      </w:r>
+    </w:p>
+    <w:p>
+      <w:pPr>
+        <w:pStyle w:val="code"/>
+      </w:pPr>
+      <w:r>
+        <w:t>&gt;60 next i</w:t>
+      </w:r>
     </w:p>
     <w:p>
       <w:pPr>
@@ -4185,50 +3816,18 @@
     </w:p>
     <w:p>
       <w:r>
-        <w:t xml:space="preserve">In addition to </w:t>
-      </w:r>
-      <w:proofErr w:type="gramStart"/>
-      <w:r>
-        <w:t>DELAY(</w:t>
-      </w:r>
-      <w:proofErr w:type="gramEnd"/>
-      <w:r>
-        <w:t xml:space="preserve">), I have included a second way to </w:t>
+        <w:t xml:space="preserve">In addition to DELAY(), I have included a second way to </w:t>
       </w:r>
       <w:r>
         <w:t>deal with time</w:t>
       </w:r>
       <w:r>
-        <w:t xml:space="preserve">. </w:t>
-      </w:r>
-      <w:proofErr w:type="gramStart"/>
-      <w:r>
-        <w:t>DELAY(</w:t>
-      </w:r>
-      <w:proofErr w:type="gramEnd"/>
-      <w:r>
-        <w:t>) will cause the program to pause until the delay is finished. These clock functions allow you to set up a clock that runs in the background.</w:t>
-      </w:r>
-    </w:p>
-    <w:p>
-      <w:r>
-        <w:t xml:space="preserve">Note that CLK updates in increments of 10 </w:t>
-      </w:r>
-      <w:proofErr w:type="spellStart"/>
-      <w:r>
-        <w:t>ms</w:t>
-      </w:r>
-      <w:proofErr w:type="spellEnd"/>
-      <w:r>
-        <w:t xml:space="preserve"> (1/100 seconds), unlike DELAY which works using 1 </w:t>
-      </w:r>
-      <w:proofErr w:type="spellStart"/>
-      <w:r>
-        <w:t>ms</w:t>
-      </w:r>
-      <w:proofErr w:type="spellEnd"/>
-      <w:r>
-        <w:t xml:space="preserve"> increments.</w:t>
+        <w:t>. DELAY() will cause the program to pause until the delay is finished. These clock functions allow you to set up a clock that runs in the background.</w:t>
+      </w:r>
+    </w:p>
+    <w:p>
+      <w:r>
+        <w:t>Note that CLK updates in increments of 10 ms (1/100 seconds), unlike DELAY which works using 1 ms increments.</w:t>
       </w:r>
     </w:p>
     <w:p>
@@ -4256,7 +3855,6 @@
       </w:r>
     </w:p>
     <w:p>
-      <w:proofErr w:type="gramStart"/>
       <w:r>
         <w:rPr>
           <w:b/>
@@ -4264,7 +3862,6 @@
         </w:rPr>
         <w:t>CLKSET(</w:t>
       </w:r>
-      <w:proofErr w:type="gramEnd"/>
       <w:r>
         <w:rPr>
           <w:b/>
@@ -4287,15 +3884,7 @@
         <w:t xml:space="preserve"> </w:t>
       </w:r>
       <w:r>
-        <w:t xml:space="preserve">sets the clock to the value specified. Use </w:t>
-      </w:r>
-      <w:proofErr w:type="gramStart"/>
-      <w:r>
-        <w:t>CLKSET(</w:t>
-      </w:r>
-      <w:proofErr w:type="gramEnd"/>
-      <w:r>
-        <w:t xml:space="preserve">0) to reset the clock. This will set the clock whether the clock is running or stopped. </w:t>
+        <w:t xml:space="preserve">sets the clock to the value specified. Use CLKSET(0) to reset the clock. This will set the clock whether the clock is running or stopped. </w:t>
       </w:r>
     </w:p>
     <w:p>
@@ -4340,15 +3929,7 @@
         <w:t>&gt;</w:t>
       </w:r>
       <w:r>
-        <w:t xml:space="preserve">30 </w:t>
-      </w:r>
-      <w:proofErr w:type="gramStart"/>
-      <w:r>
-        <w:t>CLKSET(</w:t>
-      </w:r>
-      <w:proofErr w:type="gramEnd"/>
-      <w:r>
-        <w:t>1000)</w:t>
+        <w:t>30 CLKSET(1000)</w:t>
       </w:r>
     </w:p>
     <w:p>
@@ -4432,13 +4013,8 @@
       <w:pPr>
         <w:pStyle w:val="code"/>
       </w:pPr>
-      <w:proofErr w:type="gramStart"/>
-      <w:r>
-        <w:t>this prints</w:t>
-      </w:r>
-      <w:proofErr w:type="gramEnd"/>
-      <w:r>
-        <w:t xml:space="preserve"> after 10 seconds</w:t>
+      <w:r>
+        <w:t>this prints after 10 seconds</w:t>
       </w:r>
     </w:p>
     <w:p>
@@ -4451,15 +4027,7 @@
     </w:p>
     <w:p>
       <w:r>
-        <w:t xml:space="preserve">There is a light sensor on the bottom of the robot. </w:t>
-      </w:r>
-      <w:proofErr w:type="gramStart"/>
-      <w:r>
-        <w:t>It’s</w:t>
-      </w:r>
-      <w:proofErr w:type="gramEnd"/>
-      <w:r>
-        <w:t xml:space="preserve"> value </w:t>
+        <w:t xml:space="preserve">There is a light sensor on the bottom of the robot. It’s value </w:t>
       </w:r>
       <w:r>
         <w:t xml:space="preserve">can be read at any time in BASIC by using the </w:t>
@@ -4499,15 +4067,7 @@
         <w:pStyle w:val="code"/>
       </w:pPr>
       <w:r>
-        <w:t xml:space="preserve">&gt;20 </w:t>
-      </w:r>
-      <w:proofErr w:type="spellStart"/>
-      <w:r>
-        <w:t>goto</w:t>
-      </w:r>
-      <w:proofErr w:type="spellEnd"/>
-      <w:r>
-        <w:t xml:space="preserve"> 10</w:t>
+        <w:t>&gt;20 goto 10</w:t>
       </w:r>
     </w:p>
     <w:p>
@@ -4588,44 +4148,83 @@
       </w:pPr>
       <w:r>
         <w:lastRenderedPageBreak/>
-        <w:t>Other User Input</w:t>
-      </w:r>
-    </w:p>
-    <w:p>
-      <w:r>
-        <w:t>On the TRS-80 and most other BASIC computers, it was possible to read from the keyboard or joystick directly from BASIC, without pausing the program to use INPUT.</w:t>
-      </w:r>
-    </w:p>
-    <w:p>
-      <w:r>
-        <w:t>For the robot, I implemented this using some keyboard keys on the web browser terminal. While the program is running, it is possible to read the state of the arrow keys and keys 1,2,3,</w:t>
-      </w:r>
-      <w:r>
-        <w:t xml:space="preserve"> </w:t>
-      </w:r>
-      <w:r>
-        <w:t>and 4.</w:t>
-      </w:r>
-    </w:p>
-    <w:p>
-      <w:r>
-        <w:t xml:space="preserve">To do this, read the </w:t>
+        <w:t>Limit Switch</w:t>
+      </w:r>
+    </w:p>
+    <w:p>
+      <w:r>
+        <w:t xml:space="preserve">The limit switch on the back of the rover can be read with the </w:t>
       </w:r>
       <w:r>
         <w:rPr>
           <w:b/>
           <w:bCs/>
         </w:rPr>
-        <w:t>JOY</w:t>
+        <w:t>BTN</w:t>
+      </w:r>
+      <w:r>
+        <w:t xml:space="preserve"> keyword. Use it like a read only variable</w:t>
+      </w:r>
+      <w:r>
+        <w:t xml:space="preserve">, just like </w:t>
       </w:r>
       <w:r>
         <w:rPr>
           <w:b/>
           <w:bCs/>
         </w:rPr>
+        <w:t>LIGHT</w:t>
+      </w:r>
+      <w:r>
+        <w:t>.</w:t>
+      </w:r>
+      <w:r>
+        <w:t xml:space="preserve"> Value will be 0 when not pressed, and 1 when pressed.</w:t>
+      </w:r>
+    </w:p>
+    <w:p>
+      <w:pPr>
+        <w:pStyle w:val="Heading1"/>
+      </w:pPr>
+      <w:r>
+        <w:t>Other User Input</w:t>
+      </w:r>
+    </w:p>
+    <w:p>
+      <w:r>
+        <w:t>On the TRS-80 and most other BASIC computers, it was possible to read from the keyboard or joystick directly from BASIC, without pausing the program to use INPUT.</w:t>
+      </w:r>
+    </w:p>
+    <w:p>
+      <w:r>
+        <w:t>For the robot, I implemented this using some keyboard keys on the web browser terminal. While the program is running, it is possible to read the state of the arrow keys and keys 1,2,3,</w:t>
+      </w:r>
+      <w:r>
         <w:t xml:space="preserve"> </w:t>
       </w:r>
       <w:r>
+        <w:t>and 4.</w:t>
+      </w:r>
+    </w:p>
+    <w:p>
+      <w:r>
+        <w:t xml:space="preserve">To do this, read the </w:t>
+      </w:r>
+      <w:r>
+        <w:rPr>
+          <w:b/>
+          <w:bCs/>
+        </w:rPr>
+        <w:t>JOY</w:t>
+      </w:r>
+      <w:r>
+        <w:rPr>
+          <w:b/>
+          <w:bCs/>
+        </w:rPr>
+        <w:t xml:space="preserve"> </w:t>
+      </w:r>
+      <w:r>
         <w:t>keyword, used like a read only variable.</w:t>
       </w:r>
     </w:p>
@@ -4642,15 +4241,7 @@
     </w:p>
     <w:p>
       <w:r>
-        <w:t xml:space="preserve">If you don’t feel like doing the math, you can just print out the JOY value and press different keys to see what values you might need.  This example shows how it is possible to use the JOY keyword to make the robot a </w:t>
-      </w:r>
-      <w:proofErr w:type="gramStart"/>
-      <w:r>
-        <w:t>remote control</w:t>
-      </w:r>
-      <w:proofErr w:type="gramEnd"/>
-      <w:r>
-        <w:t xml:space="preserve"> car.</w:t>
+        <w:t>If you don’t feel like doing the math, you can just print out the JOY value and press different keys to see what values you might need.  This example shows how it is possible to use the JOY keyword to make the robot a remote control car.</w:t>
       </w:r>
     </w:p>
     <w:p>
@@ -4690,95 +4281,47 @@
         <w:pStyle w:val="code"/>
       </w:pPr>
       <w:r>
-        <w:t xml:space="preserve">30 IF I = 254 </w:t>
-      </w:r>
-      <w:proofErr w:type="gramStart"/>
-      <w:r>
-        <w:t>DRIVE(</w:t>
-      </w:r>
-      <w:proofErr w:type="gramEnd"/>
-      <w:r>
-        <w:t>5)</w:t>
-      </w:r>
-    </w:p>
-    <w:p>
-      <w:pPr>
-        <w:pStyle w:val="code"/>
-      </w:pPr>
-      <w:r>
-        <w:t xml:space="preserve">40 IF I = 253 </w:t>
-      </w:r>
-      <w:proofErr w:type="gramStart"/>
-      <w:r>
-        <w:t>DRIVE(</w:t>
-      </w:r>
-      <w:proofErr w:type="gramEnd"/>
-      <w:r>
-        <w:t>15)</w:t>
-      </w:r>
-    </w:p>
-    <w:p>
-      <w:pPr>
-        <w:pStyle w:val="code"/>
-      </w:pPr>
-      <w:r>
-        <w:t xml:space="preserve">50 IF I = 251 </w:t>
-      </w:r>
-      <w:proofErr w:type="gramStart"/>
-      <w:r>
-        <w:t>DRIVE(</w:t>
-      </w:r>
-      <w:proofErr w:type="gramEnd"/>
-      <w:r>
-        <w:t>7)</w:t>
-      </w:r>
-    </w:p>
-    <w:p>
-      <w:pPr>
-        <w:pStyle w:val="code"/>
-      </w:pPr>
-      <w:r>
-        <w:t xml:space="preserve">60 IF I = 247 </w:t>
-      </w:r>
-      <w:proofErr w:type="gramStart"/>
-      <w:r>
-        <w:t>DRIVE(</w:t>
-      </w:r>
-      <w:proofErr w:type="gramEnd"/>
-      <w:r>
-        <w:t>13)</w:t>
-      </w:r>
-    </w:p>
-    <w:p>
-      <w:pPr>
-        <w:pStyle w:val="code"/>
-      </w:pPr>
-      <w:r>
-        <w:t xml:space="preserve">70 IF I = 239 </w:t>
-      </w:r>
-      <w:proofErr w:type="gramStart"/>
-      <w:r>
-        <w:t>CLAW(</w:t>
-      </w:r>
-      <w:proofErr w:type="gramEnd"/>
-      <w:r>
-        <w:t>0)</w:t>
-      </w:r>
-    </w:p>
-    <w:p>
-      <w:pPr>
-        <w:pStyle w:val="code"/>
-      </w:pPr>
-      <w:r>
-        <w:t xml:space="preserve">80 IF I = 223 </w:t>
-      </w:r>
-      <w:proofErr w:type="gramStart"/>
-      <w:r>
-        <w:t>CLAW(</w:t>
-      </w:r>
-      <w:proofErr w:type="gramEnd"/>
-      <w:r>
-        <w:t>100)</w:t>
+        <w:t>30 IF I = 254 DRIVE(5)</w:t>
+      </w:r>
+    </w:p>
+    <w:p>
+      <w:pPr>
+        <w:pStyle w:val="code"/>
+      </w:pPr>
+      <w:r>
+        <w:t>40 IF I = 253 DRIVE(15)</w:t>
+      </w:r>
+    </w:p>
+    <w:p>
+      <w:pPr>
+        <w:pStyle w:val="code"/>
+      </w:pPr>
+      <w:r>
+        <w:t>50 IF I = 251 DRIVE(7)</w:t>
+      </w:r>
+    </w:p>
+    <w:p>
+      <w:pPr>
+        <w:pStyle w:val="code"/>
+      </w:pPr>
+      <w:r>
+        <w:t>60 IF I = 247 DRIVE(13)</w:t>
+      </w:r>
+    </w:p>
+    <w:p>
+      <w:pPr>
+        <w:pStyle w:val="code"/>
+      </w:pPr>
+      <w:r>
+        <w:t>70 IF I = 239 CLAW(0)</w:t>
+      </w:r>
+    </w:p>
+    <w:p>
+      <w:pPr>
+        <w:pStyle w:val="code"/>
+      </w:pPr>
+      <w:r>
+        <w:t>80 IF I = 223 CLAW(100)</w:t>
       </w:r>
     </w:p>
     <w:p>
@@ -4794,15 +4337,7 @@
         <w:pStyle w:val="code"/>
       </w:pPr>
       <w:r>
-        <w:t xml:space="preserve">1005 </w:t>
-      </w:r>
-      <w:proofErr w:type="gramStart"/>
-      <w:r>
-        <w:t>DRIVE(</w:t>
-      </w:r>
-      <w:proofErr w:type="gramEnd"/>
-      <w:r>
-        <w:t>0)</w:t>
+        <w:t>1005 DRIVE(0)</w:t>
       </w:r>
     </w:p>
     <w:p>
@@ -4842,21 +4377,10 @@
               <w:t xml:space="preserve">Bit (0 = Least </w:t>
             </w:r>
             <w:r>
-              <w:t>Significant</w:t>
+              <w:t xml:space="preserve">Significant </w:t>
             </w:r>
             <w:r>
-              <w:t xml:space="preserve"> </w:t>
-            </w:r>
-            <w:r>
-              <w:t>[</w:t>
-            </w:r>
-            <w:proofErr w:type="gramStart"/>
-            <w:r>
-              <w:t>ones</w:t>
-            </w:r>
-            <w:proofErr w:type="gramEnd"/>
-            <w:r>
-              <w:t xml:space="preserve"> place])</w:t>
+              <w:t>[ones place])</w:t>
             </w:r>
           </w:p>
         </w:tc>
@@ -5037,13 +4561,8 @@
               <w:jc w:val="center"/>
             </w:pPr>
             <w:r>
-              <w:t xml:space="preserve">“Two” (2) </w:t>
+              <w:t>“Two” (2) key</w:t>
             </w:r>
-            <w:proofErr w:type="gramStart"/>
-            <w:r>
-              <w:t>key</w:t>
-            </w:r>
-            <w:proofErr w:type="gramEnd"/>
           </w:p>
         </w:tc>
       </w:tr>
@@ -5070,13 +4589,8 @@
               <w:jc w:val="center"/>
             </w:pPr>
             <w:r>
-              <w:t xml:space="preserve">“Three” (3) </w:t>
+              <w:t>“Three” (3) key</w:t>
             </w:r>
-            <w:proofErr w:type="gramStart"/>
-            <w:r>
-              <w:t>key</w:t>
-            </w:r>
-            <w:proofErr w:type="gramEnd"/>
           </w:p>
         </w:tc>
       </w:tr>
@@ -5103,13 +4617,8 @@
               <w:jc w:val="center"/>
             </w:pPr>
             <w:r>
-              <w:t xml:space="preserve">“Four” (4) </w:t>
+              <w:t>“Four” (4) key</w:t>
             </w:r>
-            <w:proofErr w:type="gramStart"/>
-            <w:r>
-              <w:t>key</w:t>
-            </w:r>
-            <w:proofErr w:type="gramEnd"/>
           </w:p>
         </w:tc>
       </w:tr>
@@ -6155,6 +5664,7 @@
   <w:style w:type="character" w:default="1" w:styleId="DefaultParagraphFont">
     <w:name w:val="Default Paragraph Font"/>
     <w:uiPriority w:val="1"/>
+    <w:semiHidden/>
     <w:unhideWhenUsed/>
   </w:style>
   <w:style w:type="table" w:default="1" w:styleId="TableNormal">

</xml_diff>

<commit_message>
updated manual; added CAD
</commit_message>
<xml_diff>
--- a/user-guide.docx
+++ b/user-guide.docx
@@ -4163,10 +4163,7 @@
         <w:t>BTN</w:t>
       </w:r>
       <w:r>
-        <w:t xml:space="preserve"> keyword. Use it like a read only variable</w:t>
-      </w:r>
-      <w:r>
-        <w:t xml:space="preserve">, just like </w:t>
+        <w:t xml:space="preserve"> keyword. Use it like a read only variable, just like </w:t>
       </w:r>
       <w:r>
         <w:rPr>
@@ -4176,10 +4173,7 @@
         <w:t>LIGHT</w:t>
       </w:r>
       <w:r>
-        <w:t>.</w:t>
-      </w:r>
-      <w:r>
-        <w:t xml:space="preserve"> Value will be 0 when not pressed, and 1 when pressed.</w:t>
+        <w:t>. Value will be 0 when not pressed, and 1 when pressed.</w:t>
       </w:r>
     </w:p>
     <w:p>
@@ -4261,9 +4255,6 @@
       </w:r>
     </w:p>
     <w:p>
-      <w:pPr>
-        <w:pStyle w:val="code"/>
-      </w:pPr>
       <w:r>
         <w:t>20 IF I = 255 GOTO 10</w:t>
       </w:r>
@@ -4624,6 +4615,345 @@
       </w:tr>
     </w:tbl>
     <w:p/>
+    <w:p>
+      <w:pPr>
+        <w:pStyle w:val="Heading1"/>
+      </w:pPr>
+      <w:r>
+        <w:br w:type="page"/>
+      </w:r>
+      <w:r>
+        <w:lastRenderedPageBreak/>
+        <w:t>Bonus: Technical Details</w:t>
+      </w:r>
+    </w:p>
+    <w:p/>
+    <w:p>
+      <w:r>
+        <w:t>These robots were originally built for the Winter Camp XLIV Online Robot Soccer event, but I added the switch sensor and line sensor afterwards.</w:t>
+      </w:r>
+    </w:p>
+    <w:p>
+      <w:r>
+        <w:t>All parts are either 3D printed or are commonly available components from the usual Chinese suppliers online (EBay or Aliexpress). These parts include:</w:t>
+      </w:r>
+    </w:p>
+    <w:p>
+      <w:pPr>
+        <w:pStyle w:val="ListParagraph"/>
+        <w:numPr>
+          <w:ilvl w:val="0"/>
+          <w:numId w:val="6"/>
+        </w:numPr>
+      </w:pPr>
+      <w:r>
+        <w:t>ESP-32 CAM microcontroller</w:t>
+      </w:r>
+    </w:p>
+    <w:p>
+      <w:pPr>
+        <w:pStyle w:val="ListParagraph"/>
+        <w:numPr>
+          <w:ilvl w:val="1"/>
+          <w:numId w:val="6"/>
+        </w:numPr>
+      </w:pPr>
+      <w:r>
+        <w:t>The famous ESP32 microcontroller with a camera. As of this writing, there’s really only 1 popular ESP32</w:t>
+      </w:r>
+      <w:r>
+        <w:t xml:space="preserve"> – if you google ESP32-CAM you can readily find the pinouts and some example codes, including information about how to make the camera work, including a few examples</w:t>
+      </w:r>
+    </w:p>
+    <w:p>
+      <w:pPr>
+        <w:pStyle w:val="ListParagraph"/>
+        <w:numPr>
+          <w:ilvl w:val="0"/>
+          <w:numId w:val="6"/>
+        </w:numPr>
+      </w:pPr>
+      <w:r>
+        <w:t>Small gearmotors (sometimes sold as “metal gear” gearmotors</w:t>
+      </w:r>
+    </w:p>
+    <w:p>
+      <w:pPr>
+        <w:pStyle w:val="ListParagraph"/>
+        <w:numPr>
+          <w:ilvl w:val="1"/>
+          <w:numId w:val="6"/>
+        </w:numPr>
+      </w:pPr>
+      <w:r>
+        <w:t>Matching wheels with tires</w:t>
+      </w:r>
+    </w:p>
+    <w:p>
+      <w:pPr>
+        <w:pStyle w:val="ListParagraph"/>
+        <w:numPr>
+          <w:ilvl w:val="0"/>
+          <w:numId w:val="6"/>
+        </w:numPr>
+      </w:pPr>
+      <w:r>
+        <w:t xml:space="preserve">H - bridge </w:t>
+      </w:r>
+    </w:p>
+    <w:p>
+      <w:pPr>
+        <w:pStyle w:val="ListParagraph"/>
+        <w:numPr>
+          <w:ilvl w:val="1"/>
+          <w:numId w:val="6"/>
+        </w:numPr>
+      </w:pPr>
+      <w:r>
+        <w:t>This is a set of transistors that allow you to drive a motor both forwards and backwards</w:t>
+      </w:r>
+    </w:p>
+    <w:p>
+      <w:pPr>
+        <w:pStyle w:val="ListParagraph"/>
+        <w:numPr>
+          <w:ilvl w:val="0"/>
+          <w:numId w:val="6"/>
+        </w:numPr>
+      </w:pPr>
+      <w:r>
+        <w:t>Common Hobby Servo, often sold as the “micro 9g servo”</w:t>
+      </w:r>
+    </w:p>
+    <w:p>
+      <w:pPr>
+        <w:pStyle w:val="ListParagraph"/>
+        <w:numPr>
+          <w:ilvl w:val="0"/>
+          <w:numId w:val="6"/>
+        </w:numPr>
+      </w:pPr>
+      <w:r>
+        <w:t>Crappy 4 cell battery holder</w:t>
+      </w:r>
+    </w:p>
+    <w:p/>
+    <w:p>
+      <w:r>
+        <w:t>The 3D printed components have their CAD files and STL in the 3D folder. CAD format is AutoCAD Inventor.</w:t>
+      </w:r>
+    </w:p>
+    <w:p>
+      <w:r>
+        <w:t xml:space="preserve">Source code files are in the </w:t>
+      </w:r>
+      <w:r>
+        <w:rPr>
+          <w:b/>
+          <w:bCs/>
+        </w:rPr>
+        <w:t>src</w:t>
+      </w:r>
+      <w:r>
+        <w:t xml:space="preserve"> folder:</w:t>
+      </w:r>
+    </w:p>
+    <w:p>
+      <w:pPr>
+        <w:pStyle w:val="ListParagraph"/>
+        <w:numPr>
+          <w:ilvl w:val="0"/>
+          <w:numId w:val="6"/>
+        </w:numPr>
+      </w:pPr>
+      <w:r>
+        <w:t>main – contains the implementation of BASIC, and some code to use Websockets to deliver the BASIC terminal to a websocket client in the browser.</w:t>
+      </w:r>
+    </w:p>
+    <w:p>
+      <w:pPr>
+        <w:pStyle w:val="ListParagraph"/>
+        <w:numPr>
+          <w:ilvl w:val="0"/>
+          <w:numId w:val="6"/>
+        </w:numPr>
+      </w:pPr>
+      <w:r>
+        <w:t xml:space="preserve">rover </w:t>
+      </w:r>
+      <w:r>
+        <w:t>–</w:t>
+      </w:r>
+      <w:r>
+        <w:t xml:space="preserve"> </w:t>
+      </w:r>
+      <w:r>
+        <w:t xml:space="preserve">contains specific functions for reading from the rovers sensors and driving the claw and motors. </w:t>
+      </w:r>
+    </w:p>
+    <w:p>
+      <w:pPr>
+        <w:pStyle w:val="ListParagraph"/>
+        <w:numPr>
+          <w:ilvl w:val="1"/>
+          <w:numId w:val="6"/>
+        </w:numPr>
+      </w:pPr>
+      <w:r>
+        <w:t>Pin definitions are in rover.h, and are ESP32 GPIO numberings</w:t>
+      </w:r>
+    </w:p>
+    <w:p>
+      <w:pPr>
+        <w:pStyle w:val="ListParagraph"/>
+        <w:numPr>
+          <w:ilvl w:val="0"/>
+          <w:numId w:val="6"/>
+        </w:numPr>
+      </w:pPr>
+      <w:r>
+        <w:t>stopwatch – implements a stopwatch with start/stop/set/reset. Is easier than working directly with millis().</w:t>
+      </w:r>
+    </w:p>
+    <w:p>
+      <w:pPr>
+        <w:pStyle w:val="ListParagraph"/>
+        <w:numPr>
+          <w:ilvl w:val="0"/>
+          <w:numId w:val="6"/>
+        </w:numPr>
+      </w:pPr>
+      <w:r>
+        <w:t>files / index.html – contains the HTML source for the web page that has the websocket client terminal</w:t>
+      </w:r>
+      <w:r>
+        <w:t xml:space="preserve"> (in Javascript). </w:t>
+      </w:r>
+    </w:p>
+    <w:p>
+      <w:pPr>
+        <w:pStyle w:val="ListParagraph"/>
+        <w:numPr>
+          <w:ilvl w:val="0"/>
+          <w:numId w:val="6"/>
+        </w:numPr>
+      </w:pPr>
+      <w:r>
+        <w:t>Other files with BASIC example programs</w:t>
+      </w:r>
+    </w:p>
+    <w:p>
+      <w:r>
+        <w:br w:type="page"/>
+      </w:r>
+    </w:p>
+    <w:p>
+      <w:pPr>
+        <w:pStyle w:val="Heading1"/>
+      </w:pPr>
+      <w:r>
+        <w:lastRenderedPageBreak/>
+        <w:t>Usage / Setup</w:t>
+      </w:r>
+    </w:p>
+    <w:p/>
+    <w:p>
+      <w:r>
+        <w:t xml:space="preserve">Power on the robot, by installing batteries. </w:t>
+      </w:r>
+    </w:p>
+    <w:p>
+      <w:r>
+        <w:t xml:space="preserve"> The robot will read config.txt on it’s SPIFFS filesystem. This contains the following information</w:t>
+      </w:r>
+      <w:r>
+        <w:t xml:space="preserve"> (in order of lines):</w:t>
+      </w:r>
+    </w:p>
+    <w:p>
+      <w:r>
+        <w:tab/>
+        <w:t>ID number of Robot</w:t>
+      </w:r>
+    </w:p>
+    <w:p>
+      <w:r>
+        <w:tab/>
+        <w:t>SSID (wifi name) of which to connect to.</w:t>
+      </w:r>
+    </w:p>
+    <w:p>
+      <w:r>
+        <w:tab/>
+        <w:t>Password for above SSID</w:t>
+      </w:r>
+    </w:p>
+    <w:p>
+      <w:r>
+        <w:tab/>
+        <w:t>SSID to create on ESP32</w:t>
+      </w:r>
+    </w:p>
+    <w:p>
+      <w:r>
+        <w:tab/>
+        <w:t>Password of created ESP32 SSID</w:t>
+      </w:r>
+    </w:p>
+    <w:p>
+      <w:r>
+        <w:t>The robot will then try to connect to the SSID specified in the config.txt. This may not succeed, if the SSID in question is out of range or non-existent. For this reason, the robot also creates its own SSID, to which you can also connect.</w:t>
+      </w:r>
+    </w:p>
+    <w:p>
+      <w:r>
+        <w:t xml:space="preserve">Once connected to either the same network as the robot’s connected SSID, or to the robot’s own SSID, you can reach the web server on the robot, which will provide the index.html file containing the websocket client. </w:t>
+      </w:r>
+    </w:p>
+    <w:p>
+      <w:r>
+        <w:t xml:space="preserve">For the connected SSID, </w:t>
+      </w:r>
+      <w:r>
+        <w:t>enter the DHCP given IP address in your web browser. If it is unclear what this address might be, you can monitor UDP port 7700. After a connection attempt, the robot will send out a UDP broadcast packet on this port.</w:t>
+      </w:r>
+    </w:p>
+    <w:p>
+      <w:r>
+        <w:t>For the connection to the robot’s own SSID, the information is (by default):</w:t>
+      </w:r>
+    </w:p>
+    <w:p>
+      <w:r>
+        <w:tab/>
+        <w:t>SSID: esprov-&lt;id&gt;</w:t>
+      </w:r>
+    </w:p>
+    <w:p>
+      <w:r>
+        <w:tab/>
+        <w:t>Password: blindhike77</w:t>
+      </w:r>
+    </w:p>
+    <w:p>
+      <w:r>
+        <w:tab/>
+        <w:t>IP address: 192.168.4.1</w:t>
+      </w:r>
+    </w:p>
+    <w:p>
+      <w:r>
+        <w:t>All of the source code, this manual, and associated files are available on my github repository:</w:t>
+      </w:r>
+    </w:p>
+    <w:p>
+      <w:r>
+        <w:t>https://github.com/</w:t>
+      </w:r>
+      <w:r>
+        <w:t>alnwlsn/WinterBASIC</w:t>
+      </w:r>
+    </w:p>
     <w:sectPr>
       <w:pgSz w:w="12240" w:h="15840"/>
       <w:pgMar w:top="1440" w:right="1440" w:bottom="1440" w:left="1440" w:header="720" w:footer="720" w:gutter="0"/>
@@ -4637,6 +4967,118 @@
 <file path=word/numbering.xml><?xml version="1.0" encoding="utf-8"?>
 <w:numbering xmlns:wpc="http://schemas.microsoft.com/office/word/2010/wordprocessingCanvas" xmlns:cx="http://schemas.microsoft.com/office/drawing/2014/chartex" xmlns:cx1="http://schemas.microsoft.com/office/drawing/2015/9/8/chartex" xmlns:cx2="http://schemas.microsoft.com/office/drawing/2015/10/21/chartex" xmlns:cx3="http://schemas.microsoft.com/office/drawing/2016/5/9/chartex" xmlns:cx4="http://schemas.microsoft.com/office/drawing/2016/5/10/chartex" xmlns:cx5="http://schemas.microsoft.com/office/drawing/2016/5/11/chartex" xmlns:cx6="http://schemas.microsoft.com/office/drawing/2016/5/12/chartex" xmlns:cx7="http://schemas.microsoft.com/office/drawing/2016/5/13/chartex" xmlns:cx8="http://schemas.microsoft.com/office/drawing/2016/5/14/chartex" xmlns:mc="http://schemas.openxmlformats.org/markup-compatibility/2006" xmlns:aink="http://schemas.microsoft.com/office/drawing/2016/ink" xmlns:am3d="http://schemas.microsoft.com/office/drawing/2017/model3d" xmlns:o="urn:schemas-microsoft-com:office:office" xmlns:r="http://schemas.openxmlformats.org/officeDocument/2006/relationships" xmlns:m="http://schemas.openxmlformats.org/officeDocument/2006/math" xmlns:v="urn:schemas-microsoft-com:vml" xmlns:wp14="http://schemas.microsoft.com/office/word/2010/wordprocessingDrawing" xmlns:wp="http://schemas.openxmlformats.org/drawingml/2006/wordprocessingDrawing" xmlns:w10="urn:schemas-microsoft-com:office:word" xmlns:w="http://schemas.openxmlformats.org/wordprocessingml/2006/main" xmlns:w14="http://schemas.microsoft.com/office/word/2010/wordml" xmlns:w15="http://schemas.microsoft.com/office/word/2012/wordml" xmlns:w16cex="http://schemas.microsoft.com/office/word/2018/wordml/cex" xmlns:w16cid="http://schemas.microsoft.com/office/word/2016/wordml/cid" xmlns:w16="http://schemas.microsoft.com/office/word/2018/wordml" xmlns:w16sdtdh="http://schemas.microsoft.com/office/word/2020/wordml/sdtdatahash" xmlns:w16se="http://schemas.microsoft.com/office/word/2015/wordml/symex" xmlns:wpg="http://schemas.microsoft.com/office/word/2010/wordprocessingGroup" xmlns:wpi="http://schemas.microsoft.com/office/word/2010/wordprocessingInk" xmlns:wne="http://schemas.microsoft.com/office/word/2006/wordml" xmlns:wps="http://schemas.microsoft.com/office/word/2010/wordprocessingShape" mc:Ignorable="w14 w15 w16se w16cid w16 w16cex w16sdtdh wp14">
   <w:abstractNum w:abstractNumId="0" w15:restartNumberingAfterBreak="0">
+    <w:nsid w:val="0E2003DB"/>
+    <w:multiLevelType w:val="hybridMultilevel"/>
+    <w:tmpl w:val="86803D3A"/>
+    <w:lvl w:ilvl="0" w:tplc="C624E3D2">
+      <w:numFmt w:val="bullet"/>
+      <w:lvlText w:val=""/>
+      <w:lvlJc w:val="left"/>
+      <w:pPr>
+        <w:ind w:left="720" w:hanging="360"/>
+      </w:pPr>
+      <w:rPr>
+        <w:rFonts w:ascii="Symbol" w:eastAsiaTheme="minorHAnsi" w:hAnsi="Symbol" w:cstheme="minorBidi" w:hint="default"/>
+      </w:rPr>
+    </w:lvl>
+    <w:lvl w:ilvl="1" w:tplc="04090003">
+      <w:start w:val="1"/>
+      <w:numFmt w:val="bullet"/>
+      <w:lvlText w:val="o"/>
+      <w:lvlJc w:val="left"/>
+      <w:pPr>
+        <w:ind w:left="1440" w:hanging="360"/>
+      </w:pPr>
+      <w:rPr>
+        <w:rFonts w:ascii="Courier New" w:hAnsi="Courier New" w:cs="Courier New" w:hint="default"/>
+      </w:rPr>
+    </w:lvl>
+    <w:lvl w:ilvl="2" w:tplc="04090005" w:tentative="1">
+      <w:start w:val="1"/>
+      <w:numFmt w:val="bullet"/>
+      <w:lvlText w:val=""/>
+      <w:lvlJc w:val="left"/>
+      <w:pPr>
+        <w:ind w:left="2160" w:hanging="360"/>
+      </w:pPr>
+      <w:rPr>
+        <w:rFonts w:ascii="Wingdings" w:hAnsi="Wingdings" w:hint="default"/>
+      </w:rPr>
+    </w:lvl>
+    <w:lvl w:ilvl="3" w:tplc="04090001" w:tentative="1">
+      <w:start w:val="1"/>
+      <w:numFmt w:val="bullet"/>
+      <w:lvlText w:val=""/>
+      <w:lvlJc w:val="left"/>
+      <w:pPr>
+        <w:ind w:left="2880" w:hanging="360"/>
+      </w:pPr>
+      <w:rPr>
+        <w:rFonts w:ascii="Symbol" w:hAnsi="Symbol" w:hint="default"/>
+      </w:rPr>
+    </w:lvl>
+    <w:lvl w:ilvl="4" w:tplc="04090003" w:tentative="1">
+      <w:start w:val="1"/>
+      <w:numFmt w:val="bullet"/>
+      <w:lvlText w:val="o"/>
+      <w:lvlJc w:val="left"/>
+      <w:pPr>
+        <w:ind w:left="3600" w:hanging="360"/>
+      </w:pPr>
+      <w:rPr>
+        <w:rFonts w:ascii="Courier New" w:hAnsi="Courier New" w:cs="Courier New" w:hint="default"/>
+      </w:rPr>
+    </w:lvl>
+    <w:lvl w:ilvl="5" w:tplc="04090005" w:tentative="1">
+      <w:start w:val="1"/>
+      <w:numFmt w:val="bullet"/>
+      <w:lvlText w:val=""/>
+      <w:lvlJc w:val="left"/>
+      <w:pPr>
+        <w:ind w:left="4320" w:hanging="360"/>
+      </w:pPr>
+      <w:rPr>
+        <w:rFonts w:ascii="Wingdings" w:hAnsi="Wingdings" w:hint="default"/>
+      </w:rPr>
+    </w:lvl>
+    <w:lvl w:ilvl="6" w:tplc="04090001" w:tentative="1">
+      <w:start w:val="1"/>
+      <w:numFmt w:val="bullet"/>
+      <w:lvlText w:val=""/>
+      <w:lvlJc w:val="left"/>
+      <w:pPr>
+        <w:ind w:left="5040" w:hanging="360"/>
+      </w:pPr>
+      <w:rPr>
+        <w:rFonts w:ascii="Symbol" w:hAnsi="Symbol" w:hint="default"/>
+      </w:rPr>
+    </w:lvl>
+    <w:lvl w:ilvl="7" w:tplc="04090003" w:tentative="1">
+      <w:start w:val="1"/>
+      <w:numFmt w:val="bullet"/>
+      <w:lvlText w:val="o"/>
+      <w:lvlJc w:val="left"/>
+      <w:pPr>
+        <w:ind w:left="5760" w:hanging="360"/>
+      </w:pPr>
+      <w:rPr>
+        <w:rFonts w:ascii="Courier New" w:hAnsi="Courier New" w:cs="Courier New" w:hint="default"/>
+      </w:rPr>
+    </w:lvl>
+    <w:lvl w:ilvl="8" w:tplc="04090005" w:tentative="1">
+      <w:start w:val="1"/>
+      <w:numFmt w:val="bullet"/>
+      <w:lvlText w:val=""/>
+      <w:lvlJc w:val="left"/>
+      <w:pPr>
+        <w:ind w:left="6480" w:hanging="360"/>
+      </w:pPr>
+      <w:rPr>
+        <w:rFonts w:ascii="Wingdings" w:hAnsi="Wingdings" w:hint="default"/>
+      </w:rPr>
+    </w:lvl>
+  </w:abstractNum>
+  <w:abstractNum w:abstractNumId="1" w15:restartNumberingAfterBreak="0">
     <w:nsid w:val="2EFD6AD7"/>
     <w:multiLevelType w:val="hybridMultilevel"/>
     <w:tmpl w:val="7C62288E"/>
@@ -4749,7 +5191,7 @@
       </w:rPr>
     </w:lvl>
   </w:abstractNum>
-  <w:abstractNum w:abstractNumId="1" w15:restartNumberingAfterBreak="0">
+  <w:abstractNum w:abstractNumId="2" w15:restartNumberingAfterBreak="0">
     <w:nsid w:val="54DA784E"/>
     <w:multiLevelType w:val="hybridMultilevel"/>
     <w:tmpl w:val="07E8D24A"/>
@@ -4862,7 +5304,7 @@
       </w:rPr>
     </w:lvl>
   </w:abstractNum>
-  <w:abstractNum w:abstractNumId="2" w15:restartNumberingAfterBreak="0">
+  <w:abstractNum w:abstractNumId="3" w15:restartNumberingAfterBreak="0">
     <w:nsid w:val="63E2308E"/>
     <w:multiLevelType w:val="hybridMultilevel"/>
     <w:tmpl w:val="767E50CC"/>
@@ -4975,7 +5417,7 @@
       </w:rPr>
     </w:lvl>
   </w:abstractNum>
-  <w:abstractNum w:abstractNumId="3" w15:restartNumberingAfterBreak="0">
+  <w:abstractNum w:abstractNumId="4" w15:restartNumberingAfterBreak="0">
     <w:nsid w:val="6ED8274C"/>
     <w:multiLevelType w:val="hybridMultilevel"/>
     <w:tmpl w:val="35AEC99E"/>
@@ -5088,7 +5530,7 @@
       </w:rPr>
     </w:lvl>
   </w:abstractNum>
-  <w:abstractNum w:abstractNumId="4" w15:restartNumberingAfterBreak="0">
+  <w:abstractNum w:abstractNumId="5" w15:restartNumberingAfterBreak="0">
     <w:nsid w:val="75EF3155"/>
     <w:multiLevelType w:val="hybridMultilevel"/>
     <w:tmpl w:val="20B87A3A"/>
@@ -5202,19 +5644,22 @@
     </w:lvl>
   </w:abstractNum>
   <w:num w:numId="1">
+    <w:abstractNumId w:val="2"/>
+  </w:num>
+  <w:num w:numId="2">
     <w:abstractNumId w:val="1"/>
   </w:num>
-  <w:num w:numId="2">
-    <w:abstractNumId w:val="0"/>
+  <w:num w:numId="3">
+    <w:abstractNumId w:val="4"/>
   </w:num>
-  <w:num w:numId="3">
+  <w:num w:numId="4">
     <w:abstractNumId w:val="3"/>
   </w:num>
-  <w:num w:numId="4">
-    <w:abstractNumId w:val="2"/>
+  <w:num w:numId="5">
+    <w:abstractNumId w:val="5"/>
   </w:num>
-  <w:num w:numId="5">
-    <w:abstractNumId w:val="4"/>
+  <w:num w:numId="6">
+    <w:abstractNumId w:val="0"/>
   </w:num>
 </w:numbering>
 </file>
@@ -5787,6 +6232,17 @@
       </w:tblBorders>
     </w:tblPr>
   </w:style>
+  <w:style w:type="paragraph" w:styleId="ListParagraph">
+    <w:name w:val="List Paragraph"/>
+    <w:basedOn w:val="Normal"/>
+    <w:uiPriority w:val="34"/>
+    <w:qFormat/>
+    <w:rsid w:val="00367449"/>
+    <w:pPr>
+      <w:ind w:left="720"/>
+      <w:contextualSpacing/>
+    </w:pPr>
+  </w:style>
 </w:styles>
 </file>
 

</xml_diff>